<commit_message>
Challenge-response login/register, auth context and more
- Added working challenge-response checks in login and registration according to changes suggested by Alessio from yesterday's meeting
- Added working Auth context inside components and Navbar, with logout and login according to the same logic
- Modified README to meet accordingly the practical usage of the app
</commit_message>
<xml_diff>
--- a/Appunti di battaglia Sync Lab.docx
+++ b/Appunti di battaglia Sync Lab.docx
@@ -102,15 +102,7 @@
         </w:numPr>
       </w:pPr>
       <w:r>
-        <w:t xml:space="preserve">Prendo un account qualsiasi da quelli di test e registro il DID chiamando </w:t>
-      </w:r>
-      <w:proofErr w:type="spellStart"/>
-      <w:r>
-        <w:t>createDid</w:t>
-      </w:r>
-      <w:proofErr w:type="spellEnd"/>
-      <w:r>
-        <w:t>() o eventualmente un nuovo account</w:t>
+        <w:t>Prendo un account qualsiasi da quelli di test e registro il DID chiamando createDid() o eventualmente un nuovo account</w:t>
       </w:r>
     </w:p>
     <w:p>
@@ -121,7 +113,13 @@
         <w:t xml:space="preserve"> (protocollo)</w:t>
       </w:r>
       <w:r>
-        <w:t xml:space="preserve"> – da 2 a 8 è l’effettiva autenticazione</w:t>
+        <w:t xml:space="preserve"> – da 2 a </w:t>
+      </w:r>
+      <w:r>
+        <w:t xml:space="preserve">11 </w:t>
+      </w:r>
+      <w:r>
+        <w:t>è l’effettiva autenticazione</w:t>
       </w:r>
     </w:p>
     <w:p>
@@ -157,13 +155,7 @@
         </w:numPr>
       </w:pPr>
       <w:r>
-        <w:t xml:space="preserve">Cifro il numero con il sign di Web3 </w:t>
-      </w:r>
-      <w:r>
-        <w:t>(utente)</w:t>
-      </w:r>
-      <w:r>
-        <w:t>:</w:t>
+        <w:t>Cifro il numero con il sign di Web3 (utente):</w:t>
       </w:r>
     </w:p>
     <w:p>
@@ -174,7 +166,7 @@
           <w:numId w:val="1"/>
         </w:numPr>
       </w:pPr>
-      <w:hyperlink r:id="rId5" w:history="1">
+      <w:hyperlink r:id="rId5" w:anchor="sign" w:history="1">
         <w:r>
           <w:rPr>
             <w:rStyle w:val="Collegamentoipertestuale"/>
@@ -195,13 +187,7 @@
         </w:numPr>
       </w:pPr>
       <w:r>
-        <w:t xml:space="preserve">Genero una prova contenente il metodo di verifica, un valore di proof e il proof purpose con valore “authentication” </w:t>
-      </w:r>
-      <w:r>
-        <w:t>(utente)</w:t>
-      </w:r>
-      <w:r>
-        <w:t>:</w:t>
+        <w:t>Genero una prova contenente il metodo di verifica, un valore di proof e il proof purpose con valore “authentication” (utente):</w:t>
       </w:r>
     </w:p>
     <w:p>
@@ -212,69 +198,36 @@
           <w:numId w:val="1"/>
         </w:numPr>
       </w:pPr>
-      <w:hyperlink r:id="rId6" w:history="1">
+      <w:hyperlink r:id="rId6" w:anchor="example-a-dataintegrityproof-example-using-a-nist-ecdsa-2022-cryptosuite" w:history="1">
         <w:r>
           <w:rPr>
             <w:rStyle w:val="Collegamentoipertestuale"/>
           </w:rPr>
-          <w:t>https://w3c.github.io/vc-data-integrity/#example-a-dataintegrityproof-example-using-a-nist-ecdsa-2022-cryptosuite</w:t>
+          <w:t>https://w3c.github.io/vc-data-integrity/#example-a-dataintegrityproof-example-using-a-nist-ecdsa-202</w:t>
         </w:r>
-      </w:hyperlink>
-      <w:r>
-        <w:t xml:space="preserve"> </w:t>
-      </w:r>
-    </w:p>
-    <w:p>
-      <w:pPr>
-        <w:pStyle w:val="Paragrafoelenco"/>
-        <w:numPr>
-          <w:ilvl w:val="0"/>
-          <w:numId w:val="1"/>
-        </w:numPr>
-      </w:pPr>
-      <w:r>
-        <w:t>L’utente invia tutto ciò</w:t>
-      </w:r>
-    </w:p>
-    <w:p>
-      <w:pPr>
-        <w:pStyle w:val="Paragrafoelenco"/>
-        <w:numPr>
-          <w:ilvl w:val="0"/>
-          <w:numId w:val="1"/>
-        </w:numPr>
-      </w:pPr>
-      <w:r>
-        <w:t xml:space="preserve">Mi recupero per verifica da </w:t>
-      </w:r>
-      <w:proofErr w:type="spellStart"/>
-      <w:r>
-        <w:t>verificationMethod</w:t>
-      </w:r>
-      <w:proofErr w:type="spellEnd"/>
-      <w:r>
-        <w:t xml:space="preserve"> mi recupero il </w:t>
-      </w:r>
-      <w:proofErr w:type="spellStart"/>
-      <w:r>
-        <w:t>didUrl</w:t>
-      </w:r>
-      <w:proofErr w:type="spellEnd"/>
-    </w:p>
-    <w:p>
-      <w:pPr>
-        <w:pStyle w:val="Paragrafoelenco"/>
-        <w:numPr>
-          <w:ilvl w:val="1"/>
-          <w:numId w:val="1"/>
-        </w:numPr>
-      </w:pPr>
-      <w:hyperlink r:id="rId7" w:history="1">
         <w:r>
           <w:rPr>
             <w:rStyle w:val="Collegamentoipertestuale"/>
           </w:rPr>
-          <w:t>https://w3c.github.io/vc-data-integrity/#example-a-dataintegrityproof-example-using-a-nist-ecdsa-2022-cryptosuite</w:t>
+          <w:t>2</w:t>
+        </w:r>
+        <w:r>
+          <w:rPr>
+            <w:rStyle w:val="Collegamentoipertestuale"/>
+          </w:rPr>
+          <w:t>-crypt</w:t>
+        </w:r>
+        <w:r>
+          <w:rPr>
+            <w:rStyle w:val="Collegamentoipertestuale"/>
+          </w:rPr>
+          <w:t>o</w:t>
+        </w:r>
+        <w:r>
+          <w:rPr>
+            <w:rStyle w:val="Collegamentoipertestuale"/>
+          </w:rPr>
+          <w:t>suite</w:t>
         </w:r>
       </w:hyperlink>
       <w:r>
@@ -290,29 +243,8 @@
         </w:numPr>
       </w:pPr>
       <w:r>
-        <w:t xml:space="preserve">Con questo </w:t>
-      </w:r>
-      <w:proofErr w:type="spellStart"/>
-      <w:r>
-        <w:t>didUrl</w:t>
-      </w:r>
-      <w:proofErr w:type="spellEnd"/>
-      <w:r>
-        <w:t xml:space="preserve"> chiamo il metodo </w:t>
-      </w:r>
-      <w:proofErr w:type="spellStart"/>
-      <w:r>
-        <w:t>getAuthentication</w:t>
-      </w:r>
-      <w:proofErr w:type="spellEnd"/>
-      <w:r>
-        <w:t xml:space="preserve"> di </w:t>
-      </w:r>
-      <w:proofErr w:type="spellStart"/>
-      <w:r>
-        <w:t>SSI.sol</w:t>
-      </w:r>
-      <w:proofErr w:type="spellEnd"/>
+        <w:t>L’utente invia tutto ciò</w:t>
+      </w:r>
     </w:p>
     <w:p>
       <w:pPr>
@@ -323,10 +255,42 @@
         </w:numPr>
       </w:pPr>
       <w:r>
-        <w:t xml:space="preserve">Ciò che ritorna è un oggetto contenente </w:t>
-      </w:r>
-      <w:r>
-        <w:t>blockchainAccountId</w:t>
+        <w:t>Mi recupero da verificationMethod mi recupero il didUrl</w:t>
+      </w:r>
+      <w:r>
+        <w:t xml:space="preserve"> per verificarlo</w:t>
+      </w:r>
+    </w:p>
+    <w:p>
+      <w:pPr>
+        <w:pStyle w:val="Paragrafoelenco"/>
+        <w:numPr>
+          <w:ilvl w:val="1"/>
+          <w:numId w:val="1"/>
+        </w:numPr>
+      </w:pPr>
+      <w:hyperlink r:id="rId7" w:anchor="example-a-dataintegrityproof-example-using-a-nist-ecdsa-2022-cryptosuite" w:history="1">
+        <w:r>
+          <w:rPr>
+            <w:rStyle w:val="Collegamentoipertestuale"/>
+          </w:rPr>
+          <w:t>https://w3c.github.io</w:t>
+        </w:r>
+        <w:r>
+          <w:rPr>
+            <w:rStyle w:val="Collegamentoipertestuale"/>
+          </w:rPr>
+          <w:t>/</w:t>
+        </w:r>
+        <w:r>
+          <w:rPr>
+            <w:rStyle w:val="Collegamentoipertestuale"/>
+          </w:rPr>
+          <w:t>vc-data-integrity/#example-a-dataintegrityproof-example-using-a-nist-ecdsa-2022-cryptosuite</w:t>
+        </w:r>
+      </w:hyperlink>
+      <w:r>
+        <w:t xml:space="preserve"> </w:t>
       </w:r>
     </w:p>
     <w:p>
@@ -338,16 +302,32 @@
         </w:numPr>
       </w:pPr>
       <w:r>
+        <w:t>Con questo didUrl chiamo il metodo getAuthentication di SSI.sol</w:t>
+      </w:r>
+    </w:p>
+    <w:p>
+      <w:pPr>
+        <w:pStyle w:val="Paragrafoelenco"/>
+        <w:numPr>
+          <w:ilvl w:val="0"/>
+          <w:numId w:val="1"/>
+        </w:numPr>
+      </w:pPr>
+      <w:r>
+        <w:t>Ciò che ritorna è un oggetto contenente blockchainAccountId</w:t>
+      </w:r>
+    </w:p>
+    <w:p>
+      <w:pPr>
+        <w:pStyle w:val="Paragrafoelenco"/>
+        <w:numPr>
+          <w:ilvl w:val="0"/>
+          <w:numId w:val="1"/>
+        </w:numPr>
+      </w:pPr>
+      <w:r>
         <w:lastRenderedPageBreak/>
-        <w:t xml:space="preserve">Uso poi </w:t>
-      </w:r>
-      <w:proofErr w:type="spellStart"/>
-      <w:r>
-        <w:t>recover</w:t>
-      </w:r>
-      <w:proofErr w:type="spellEnd"/>
-      <w:r>
-        <w:t xml:space="preserve"> con parametri il numero di prima, come signature il campo proof di quanto ha inviato l’utente (attenzione: NON è prefissato di suo) (massimo metti false)</w:t>
+        <w:t>Uso poi recover con parametri il numero di prima, come signature il campo proof di quanto ha inviato l’utente (attenzione: NON è prefissato di suo) (massimo metti false)</w:t>
       </w:r>
     </w:p>
     <w:p>
@@ -358,7 +338,7 @@
           <w:numId w:val="1"/>
         </w:numPr>
       </w:pPr>
-      <w:hyperlink r:id="rId8" w:history="1">
+      <w:hyperlink r:id="rId8" w:anchor="recover" w:history="1">
         <w:r>
           <w:rPr>
             <w:rStyle w:val="Collegamentoipertestuale"/>
@@ -379,18 +359,10 @@
         </w:numPr>
       </w:pPr>
       <w:r>
-        <w:t xml:space="preserve">Confronto il risultato che ritorna </w:t>
-      </w:r>
-      <w:proofErr w:type="spellStart"/>
-      <w:r>
-        <w:t>recover</w:t>
-      </w:r>
-      <w:proofErr w:type="spellEnd"/>
-      <w:r>
-        <w:t xml:space="preserve"> con il </w:t>
-      </w:r>
-      <w:r>
-        <w:t>blockchainAccountId</w:t>
+        <w:t xml:space="preserve"> </w:t>
+      </w:r>
+      <w:r>
+        <w:t>Confronto il risultato che ritorna recover con il blockchainAccountId</w:t>
       </w:r>
     </w:p>
     <w:p>
@@ -405,10 +377,15 @@
         <w:t xml:space="preserve"> Se sono uguali</w:t>
       </w:r>
       <w:r>
-        <w:t>, riesco ad entrare/fare la registrazione</w:t>
-      </w:r>
-    </w:p>
-    <w:p/>
+        <w:t>, riesco ad entrare</w:t>
+      </w:r>
+      <w:r>
+        <w:t xml:space="preserve"> (login)</w:t>
+      </w:r>
+      <w:r>
+        <w:t>/fare la registrazione</w:t>
+      </w:r>
+    </w:p>
     <w:p>
       <w:r>
         <w:t>Per tutti gli issuer, mi dovrò certamente creare degli account di test da cui dipende l’emissione delle VC</w:t>
@@ -417,15 +394,7 @@
         <w:t xml:space="preserve"> (la root o il DID viene fatta nello stesso modo dell’utente normale)</w:t>
       </w:r>
       <w:r>
-        <w:t xml:space="preserve">, mentre tutti gli altri enti che fanno riferimento all’altro come root, verranno creati con </w:t>
-      </w:r>
-      <w:proofErr w:type="spellStart"/>
-      <w:r>
-        <w:t>childTrustedDid</w:t>
-      </w:r>
-      <w:proofErr w:type="spellEnd"/>
-      <w:r>
-        <w:t>; il processo è ricorsivo, partendo dalla root, andando avanti e quindi, nel campo from specifico di volta in volta l’address.</w:t>
+        <w:t>, mentre tutti gli altri enti che fanno riferimento all’altro come root, verranno creati con childTrustedDid; il processo è ricorsivo, partendo dalla root, andando avanti e quindi, nel campo from specifico di volta in volta l’address.</w:t>
       </w:r>
     </w:p>
     <w:p/>
@@ -443,8 +412,6 @@
     <w:p>
       <w:r>
         <w:br/>
-      </w:r>
-      <w:r>
         <w:t>Per implementare un sistema di identità digitale basato su un meccanismo di chiave privata/chiave pubblica, ci sono diverse opzioni tra cui scegliere. Una delle opzioni più comuni è l'utilizzo di blockchain, in particolare di una blockchain pubblica decentralizzata come Ethereum.</w:t>
       </w:r>
     </w:p>
@@ -1129,6 +1096,18 @@
       <w:shd w:val="clear" w:color="auto" w:fill="E1DFDD"/>
     </w:rPr>
   </w:style>
+  <w:style w:type="character" w:styleId="Collegamentovisitato">
+    <w:name w:val="FollowedHyperlink"/>
+    <w:basedOn w:val="Carpredefinitoparagrafo"/>
+    <w:uiPriority w:val="99"/>
+    <w:semiHidden/>
+    <w:unhideWhenUsed/>
+    <w:rsid w:val="00C007A7"/>
+    <w:rPr>
+      <w:color w:val="954F72" w:themeColor="followedHyperlink"/>
+      <w:u w:val="single"/>
+    </w:rPr>
+  </w:style>
 </w:styles>
 </file>
 

</xml_diff>

<commit_message>
Complete MoviesView and started working on VC/VP
- Removed unused files
- Giving the correct implementation graphically of MoviesView (complete page draft, images, style)
- Archived the only ZKP Standard available, getting the possible use case for my project
- Draft of the verification function logic which requires VCs/VPs types to work
</commit_message>
<xml_diff>
--- a/Appunti di battaglia Sync Lab.docx
+++ b/Appunti di battaglia Sync Lab.docx
@@ -85,6 +85,18 @@
       </w:r>
       <w:r>
         <w:t>; vedere e capire lo standard ZKP</w:t>
+      </w:r>
+      <w:r>
+        <w:t xml:space="preserve"> </w:t>
+      </w:r>
+      <w:r>
+        <w:sym w:font="Wingdings" w:char="F0E0"/>
+      </w:r>
+      <w:r>
+        <w:t xml:space="preserve"> Sembra che non la supporti, perché fa parte di VC</w:t>
+      </w:r>
+      <w:r>
+        <w:t>, mentre l’altro specifica solo le parti presenti e le parti in gioco</w:t>
       </w:r>
     </w:p>
     <w:p/>
@@ -203,31 +215,7 @@
           <w:rPr>
             <w:rStyle w:val="Collegamentoipertestuale"/>
           </w:rPr>
-          <w:t>https://w3c.github.io/vc-data-integrity/#example-a-dataintegrityproof-example-using-a-nist-ecdsa-202</w:t>
-        </w:r>
-        <w:r>
-          <w:rPr>
-            <w:rStyle w:val="Collegamentoipertestuale"/>
-          </w:rPr>
-          <w:t>2</w:t>
-        </w:r>
-        <w:r>
-          <w:rPr>
-            <w:rStyle w:val="Collegamentoipertestuale"/>
-          </w:rPr>
-          <w:t>-crypt</w:t>
-        </w:r>
-        <w:r>
-          <w:rPr>
-            <w:rStyle w:val="Collegamentoipertestuale"/>
-          </w:rPr>
-          <w:t>o</w:t>
-        </w:r>
-        <w:r>
-          <w:rPr>
-            <w:rStyle w:val="Collegamentoipertestuale"/>
-          </w:rPr>
-          <w:t>suite</w:t>
+          <w:t>https://w3c.github.io/vc-data-integrity/#example-a-dataintegrityproof-example-using-a-nist-ecdsa-2022-cryptosuite</w:t>
         </w:r>
       </w:hyperlink>
       <w:r>
@@ -274,19 +262,7 @@
           <w:rPr>
             <w:rStyle w:val="Collegamentoipertestuale"/>
           </w:rPr>
-          <w:t>https://w3c.github.io</w:t>
-        </w:r>
-        <w:r>
-          <w:rPr>
-            <w:rStyle w:val="Collegamentoipertestuale"/>
-          </w:rPr>
-          <w:t>/</w:t>
-        </w:r>
-        <w:r>
-          <w:rPr>
-            <w:rStyle w:val="Collegamentoipertestuale"/>
-          </w:rPr>
-          <w:t>vc-data-integrity/#example-a-dataintegrityproof-example-using-a-nist-ecdsa-2022-cryptosuite</w:t>
+          <w:t>https://w3c.github.io/vc-data-integrity/#example-a-dataintegrityproof-example-using-a-nist-ecdsa-2022-cryptosuite</w:t>
         </w:r>
       </w:hyperlink>
       <w:r>
@@ -395,44 +371,6 @@
       </w:r>
       <w:r>
         <w:t>, mentre tutti gli altri enti che fanno riferimento all’altro come root, verranno creati con childTrustedDid; il processo è ricorsivo, partendo dalla root, andando avanti e quindi, nel campo from specifico di volta in volta l’address.</w:t>
-      </w:r>
-    </w:p>
-    <w:p/>
-    <w:p/>
-    <w:p/>
-    <w:p>
-      <w:r>
-        <w:br w:type="page"/>
-      </w:r>
-      <w:r>
-        <w:lastRenderedPageBreak/>
-        <w:t>Appunti fase (2):</w:t>
-      </w:r>
-    </w:p>
-    <w:p>
-      <w:r>
-        <w:br/>
-        <w:t>Per implementare un sistema di identità digitale basato su un meccanismo di chiave privata/chiave pubblica, ci sono diverse opzioni tra cui scegliere. Una delle opzioni più comuni è l'utilizzo di blockchain, in particolare di una blockchain pubblica decentralizzata come Ethereum.</w:t>
-      </w:r>
-    </w:p>
-    <w:p>
-      <w:r>
-        <w:t>In questo tipo di sistema, ogni utente ha un'identità digitale rappresentata da un indirizzo sulla blockchain, che è associato a una coppia di chiavi crittografiche: una chiave privata e una chiave pubblica. La chiave privata viene utilizzata per firmare le transazioni e le richieste di autenticazione dell'utente, mentre la chiave pubblica viene utilizzata per verificare le firme.</w:t>
-      </w:r>
-    </w:p>
-    <w:p>
-      <w:r>
-        <w:t>Quando un utente si registra, viene generata una coppia di chiavi crittografiche e viene salvata l'identità digitale sulla blockchain. Per il meccanismo di challenge-response di generazione di prova, si potrebbe generare un numero casuale, cifrarlo con la chiave privata dell'utente e inviarlo all'utente stesso. L'utente dovrebbe decifrare il numero casuale con la sua chiave pubblica e inviarlo come prova di identità.</w:t>
-      </w:r>
-    </w:p>
-    <w:p>
-      <w:r>
-        <w:t>Per quanto riguarda l'inserimento dei dati anagrafici, si potrebbe utilizzare un sistema di smart contract sulla blockchain per gestire l'aggiornamento dei dati dell'utente. Quando l'utente si registra, potrebbe fornire i suoi dati anagrafici, che vengono salvati sullo smart contract. Successivamente, se l'utente vuole aggiornare i suoi dati, potrebbe inviare una transazione firmata con la sua chiave privata per aggiornare i dati sullo smart contract.</w:t>
-      </w:r>
-    </w:p>
-    <w:p>
-      <w:r>
-        <w:t>In generale, l'implementazione di un sistema di identità digitale basato su blockchain richiede una certa conoscenza tecnica e la scelta di una piattaforma specifica sulla quale costruire il sistema. Tuttavia, una volta implementato, un sistema di questo tipo può offrire molti vantaggi in termini di sicurezza, privacy e controllo dell'utente sui propri dati.</w:t>
       </w:r>
     </w:p>
     <w:sectPr>

</xml_diff>

<commit_message>
Drafts of VC/VP/ZKP verification mechanism
- Creating VC and VP implementations according to W3C standards and meet ZKP specification as of VC W3C standard (with the W3C types I have now)
- Added some possible helping libraries in order
- Added some internal notes in order to clear this mess
</commit_message>
<xml_diff>
--- a/Appunti di battaglia Sync Lab.docx
+++ b/Appunti di battaglia Sync Lab.docx
@@ -371,6 +371,151 @@
       </w:r>
       <w:r>
         <w:t>, mentre tutti gli altri enti che fanno riferimento all’altro come root, verranno creati con childTrustedDid; il processo è ricorsivo, partendo dalla root, andando avanti e quindi, nel campo from specifico di volta in volta l’address.</w:t>
+      </w:r>
+    </w:p>
+    <w:p>
+      <w:r>
+        <w:br w:type="page"/>
+      </w:r>
+    </w:p>
+    <w:p>
+      <w:r>
+        <w:lastRenderedPageBreak/>
+        <w:t>ZKP.</w:t>
+      </w:r>
+    </w:p>
+    <w:p>
+      <w:pPr>
+        <w:rPr>
+          <w:lang w:val="en-US"/>
+        </w:rPr>
+      </w:pPr>
+      <w:r>
+        <w:rPr>
+          <w:lang w:val="en-US"/>
+        </w:rPr>
+        <w:t>1. First, you need to verify the integrity of each Verifiable Credential contained within the Verifiable Presentation. To do this, you need to perform the following steps for each Verifiable Credential:</w:t>
+      </w:r>
+    </w:p>
+    <w:p>
+      <w:pPr>
+        <w:rPr>
+          <w:lang w:val="en-US"/>
+        </w:rPr>
+      </w:pPr>
+      <w:r>
+        <w:rPr>
+          <w:lang w:val="en-US"/>
+        </w:rPr>
+        <w:t xml:space="preserve">   - Verify the digital signature of the Verifiable Credential using the public key of the issuer. You can use a library like `jsonld-signatures` for this purpose.</w:t>
+      </w:r>
+    </w:p>
+    <w:p>
+      <w:pPr>
+        <w:rPr>
+          <w:lang w:val="en-US"/>
+        </w:rPr>
+      </w:pPr>
+      <w:r>
+        <w:rPr>
+          <w:lang w:val="en-US"/>
+        </w:rPr>
+        <w:t xml:space="preserve">   - Verify that the Verifiable Credential was issued to the same subject as the Verifiable Presentation holder.</w:t>
+      </w:r>
+    </w:p>
+    <w:p>
+      <w:pPr>
+        <w:rPr>
+          <w:lang w:val="en-US"/>
+        </w:rPr>
+      </w:pPr>
+      <w:r>
+        <w:rPr>
+          <w:lang w:val="en-US"/>
+        </w:rPr>
+        <w:t xml:space="preserve">   - Verify that the Verifiable Credential contains the required claims, in this case, the age claim.</w:t>
+      </w:r>
+    </w:p>
+    <w:p>
+      <w:pPr>
+        <w:rPr>
+          <w:lang w:val="en-US"/>
+        </w:rPr>
+      </w:pPr>
+      <w:r>
+        <w:rPr>
+          <w:lang w:val="en-US"/>
+        </w:rPr>
+        <w:t xml:space="preserve">   - Verify that the Verifiable Credential is not revoked or expired, if this information is available.</w:t>
+      </w:r>
+    </w:p>
+    <w:p>
+      <w:pPr>
+        <w:rPr>
+          <w:lang w:val="en-US"/>
+        </w:rPr>
+      </w:pPr>
+      <w:r>
+        <w:rPr>
+          <w:lang w:val="en-US"/>
+        </w:rPr>
+        <w:t>2. Once you have verified the Verifiable Credentials, you need to verify the Zero Knowledge Proofs contained within each Verifiable Credential. To do this, you need to perform the following steps for each Zero Knowledge Proof:</w:t>
+      </w:r>
+    </w:p>
+    <w:p>
+      <w:pPr>
+        <w:rPr>
+          <w:lang w:val="en-US"/>
+        </w:rPr>
+      </w:pPr>
+      <w:r>
+        <w:rPr>
+          <w:lang w:val="en-US"/>
+        </w:rPr>
+        <w:t xml:space="preserve">   - Verify the proof using the public parameters of the corresponding credential schema.</w:t>
+      </w:r>
+    </w:p>
+    <w:p>
+      <w:pPr>
+        <w:rPr>
+          <w:lang w:val="en-US"/>
+        </w:rPr>
+      </w:pPr>
+      <w:r>
+        <w:rPr>
+          <w:lang w:val="en-US"/>
+        </w:rPr>
+        <w:t xml:space="preserve">   - Verify that the proof demonstrates the validity of the required claims, in this case, the age claim.</w:t>
+      </w:r>
+    </w:p>
+    <w:p>
+      <w:pPr>
+        <w:rPr>
+          <w:lang w:val="en-US"/>
+        </w:rPr>
+      </w:pPr>
+      <w:r>
+        <w:rPr>
+          <w:lang w:val="en-US"/>
+        </w:rPr>
+        <w:t>3. Finally, you need to verify that the Verifiable Presentation contains all the necessary Verifiable Credentials, and that the holder of the Verifiable Presentation is the same as the holder of the Verifiable Credentials.</w:t>
+      </w:r>
+    </w:p>
+    <w:p>
+      <w:pPr>
+        <w:rPr>
+          <w:lang w:val="en-US"/>
+        </w:rPr>
+      </w:pPr>
+    </w:p>
+    <w:p>
+      <w:r>
+        <w:t>Per creare una Verifiable Presentation basata su un insieme di Verifiable Credentials, l'utente deve disporre di un issuer che ha emesso una Verifiable Credential in modo che l'utente possa derivare una prova dalla Verifiable Credential originariamente emessa. Ciò implica che l'utente può dimostrare la validità della firma dell'issuer senza rivelare i valori che sono stati firmati o rivelando solo determinati valori selezionati.</w:t>
+      </w:r>
+    </w:p>
+    <w:p>
+      <w:r>
+        <w:t>Per utilizzare una Verifiable Presentation zero-knowledge, è necessario che la Verifiable Credential contenga una Proof che consente all'utente di derivare una Verifiable Presentation che rivela solo le informazioni che l'utente intende rivelare. Inoltre, se viene utilizzata una definizione di credenziale, la definizione di credenziale deve essere definita nella proprietà credentialSchema, in modo che possa essere utilizzata da tutte le parti per eseguire varie operazioni crittografiche in zero-knowledge.</w:t>
       </w:r>
     </w:p>
     <w:sectPr>

</xml_diff>

<commit_message>
Working DIDs, issuers and CL Signature implementation
- Changed logical flow once again after Alessio's meeting for registration and login (now works properly)
- Now the contract calls work (stupid errors indeed, but still, DIY of course) for Login Proper Verification
- Added trusted issuers creation when starting the application in HomePage (helper function)
- Edited deploy script to use only Web3 inside PoC
- New deps in order to properly do the CL Signature Proof
- Saved some favorites and PDFs to use to implement this
- Tried a CL Signature implementation (across many others, not working as of now)
</commit_message>
<xml_diff>
--- a/Appunti di battaglia Sync Lab.docx
+++ b/Appunti di battaglia Sync Lab.docx
@@ -373,14 +373,122 @@
         <w:t>, mentre tutti gli altri enti che fanno riferimento all’altro come root, verranno creati con childTrustedDid; il processo è ricorsivo, partendo dalla root, andando avanti e quindi, nel campo from specifico di volta in volta l’address.</w:t>
       </w:r>
     </w:p>
-    <w:p>
+    <w:p/>
+    <w:p>
+      <w:r>
+        <w:t>Flusso log</w:t>
+      </w:r>
+      <w:r>
+        <w:t>ico (setup)</w:t>
+      </w:r>
+      <w:r>
+        <w:t xml:space="preserve"> </w:t>
+      </w:r>
+      <w:r>
+        <w:sym w:font="Wingdings" w:char="F0E0"/>
+      </w:r>
+      <w:r>
+        <w:t xml:space="preserve"> fatto</w:t>
+      </w:r>
+    </w:p>
+    <w:p>
+      <w:r>
+        <w:t>Mi creo una serie di issuers che si fidano gli uni degli altri (3/4)</w:t>
+      </w:r>
+    </w:p>
+    <w:p>
+      <w:r>
+        <w:t>Il primo fa il createDid() e poi gli altri me li creo con il createChildTrusted.</w:t>
+      </w:r>
+    </w:p>
+    <w:p>
+      <w:r>
+        <w:t>Già pronti all’avvio</w:t>
+      </w:r>
+    </w:p>
+    <w:p/>
+    <w:p>
+      <w:r>
+        <w:t>Alla verifica:</w:t>
+      </w:r>
+    </w:p>
+    <w:p>
+      <w:pPr>
+        <w:pStyle w:val="Paragrafoelenco"/>
+        <w:numPr>
+          <w:ilvl w:val="0"/>
+          <w:numId w:val="3"/>
+        </w:numPr>
+      </w:pPr>
+      <w:r>
+        <w:t>Richiedere la Verifiable Credential all’accesso del contenuto</w:t>
+      </w:r>
+      <w:r>
+        <w:t xml:space="preserve"> (rilasciata dall’issuer)</w:t>
+      </w:r>
+      <w:r>
+        <w:t xml:space="preserve">; tramite un server tramite semplice endpoint in locale </w:t>
+      </w:r>
+      <w:r>
+        <w:t>e poi ottenerla</w:t>
+      </w:r>
+      <w:r>
+        <w:t xml:space="preserve"> </w:t>
+      </w:r>
+      <w:r>
+        <w:sym w:font="Wingdings" w:char="F0E0"/>
+      </w:r>
+      <w:r>
+        <w:t xml:space="preserve"> fatto</w:t>
+      </w:r>
+    </w:p>
+    <w:p>
+      <w:pPr>
+        <w:pStyle w:val="Paragrafoelenco"/>
+        <w:numPr>
+          <w:ilvl w:val="0"/>
+          <w:numId w:val="3"/>
+        </w:numPr>
+      </w:pPr>
+      <w:r>
+        <w:t xml:space="preserve">L’utente in locale si deve generare la VP con ZKP all’interno (dipende dall’età). </w:t>
+      </w:r>
+    </w:p>
+    <w:p>
+      <w:pPr>
+        <w:pStyle w:val="Paragrafoelenco"/>
+        <w:numPr>
+          <w:ilvl w:val="0"/>
+          <w:numId w:val="3"/>
+        </w:numPr>
+      </w:pPr>
+      <w:r>
+        <w:t>Il cinema verifica la proof e la non revocation (dipende dal tipo della firma e delle credenziali per generare i dati)</w:t>
+      </w:r>
+    </w:p>
+    <w:p>
+      <w:pPr>
+        <w:pStyle w:val="Paragrafoelenco"/>
+        <w:numPr>
+          <w:ilvl w:val="1"/>
+          <w:numId w:val="3"/>
+        </w:numPr>
+      </w:pPr>
+      <w:r>
+        <w:t>Nella fase di verifica della proof, ho la verifica dell’issuer (qui il resolveChain)</w:t>
+      </w:r>
+    </w:p>
+    <w:p>
+      <w:pPr>
+        <w:ind w:left="360"/>
+      </w:pPr>
       <w:r>
         <w:br w:type="page"/>
       </w:r>
     </w:p>
-    <w:p>
-      <w:r>
-        <w:lastRenderedPageBreak/>
+    <w:p/>
+    <w:p>
+      <w:r>
         <w:t>ZKP.</w:t>
       </w:r>
     </w:p>
@@ -620,6 +728,118 @@
     </w:lvl>
   </w:abstractNum>
   <w:abstractNum w:abstractNumId="1" w15:restartNumberingAfterBreak="0">
+    <w:nsid w:val="27494716"/>
+    <w:multiLevelType w:val="hybridMultilevel"/>
+    <w:tmpl w:val="BE6CD422"/>
+    <w:lvl w:ilvl="0" w:tplc="C87E321C">
+      <w:numFmt w:val="bullet"/>
+      <w:lvlText w:val="-"/>
+      <w:lvlJc w:val="left"/>
+      <w:pPr>
+        <w:ind w:left="720" w:hanging="360"/>
+      </w:pPr>
+      <w:rPr>
+        <w:rFonts w:ascii="Calibri" w:eastAsiaTheme="minorHAnsi" w:hAnsi="Calibri" w:cs="Calibri" w:hint="default"/>
+      </w:rPr>
+    </w:lvl>
+    <w:lvl w:ilvl="1" w:tplc="04100003">
+      <w:start w:val="1"/>
+      <w:numFmt w:val="bullet"/>
+      <w:lvlText w:val="o"/>
+      <w:lvlJc w:val="left"/>
+      <w:pPr>
+        <w:ind w:left="1440" w:hanging="360"/>
+      </w:pPr>
+      <w:rPr>
+        <w:rFonts w:ascii="Courier New" w:hAnsi="Courier New" w:cs="Courier New" w:hint="default"/>
+      </w:rPr>
+    </w:lvl>
+    <w:lvl w:ilvl="2" w:tplc="04100005" w:tentative="1">
+      <w:start w:val="1"/>
+      <w:numFmt w:val="bullet"/>
+      <w:lvlText w:val=""/>
+      <w:lvlJc w:val="left"/>
+      <w:pPr>
+        <w:ind w:left="2160" w:hanging="360"/>
+      </w:pPr>
+      <w:rPr>
+        <w:rFonts w:ascii="Wingdings" w:hAnsi="Wingdings" w:hint="default"/>
+      </w:rPr>
+    </w:lvl>
+    <w:lvl w:ilvl="3" w:tplc="04100001" w:tentative="1">
+      <w:start w:val="1"/>
+      <w:numFmt w:val="bullet"/>
+      <w:lvlText w:val=""/>
+      <w:lvlJc w:val="left"/>
+      <w:pPr>
+        <w:ind w:left="2880" w:hanging="360"/>
+      </w:pPr>
+      <w:rPr>
+        <w:rFonts w:ascii="Symbol" w:hAnsi="Symbol" w:hint="default"/>
+      </w:rPr>
+    </w:lvl>
+    <w:lvl w:ilvl="4" w:tplc="04100003" w:tentative="1">
+      <w:start w:val="1"/>
+      <w:numFmt w:val="bullet"/>
+      <w:lvlText w:val="o"/>
+      <w:lvlJc w:val="left"/>
+      <w:pPr>
+        <w:ind w:left="3600" w:hanging="360"/>
+      </w:pPr>
+      <w:rPr>
+        <w:rFonts w:ascii="Courier New" w:hAnsi="Courier New" w:cs="Courier New" w:hint="default"/>
+      </w:rPr>
+    </w:lvl>
+    <w:lvl w:ilvl="5" w:tplc="04100005" w:tentative="1">
+      <w:start w:val="1"/>
+      <w:numFmt w:val="bullet"/>
+      <w:lvlText w:val=""/>
+      <w:lvlJc w:val="left"/>
+      <w:pPr>
+        <w:ind w:left="4320" w:hanging="360"/>
+      </w:pPr>
+      <w:rPr>
+        <w:rFonts w:ascii="Wingdings" w:hAnsi="Wingdings" w:hint="default"/>
+      </w:rPr>
+    </w:lvl>
+    <w:lvl w:ilvl="6" w:tplc="04100001" w:tentative="1">
+      <w:start w:val="1"/>
+      <w:numFmt w:val="bullet"/>
+      <w:lvlText w:val=""/>
+      <w:lvlJc w:val="left"/>
+      <w:pPr>
+        <w:ind w:left="5040" w:hanging="360"/>
+      </w:pPr>
+      <w:rPr>
+        <w:rFonts w:ascii="Symbol" w:hAnsi="Symbol" w:hint="default"/>
+      </w:rPr>
+    </w:lvl>
+    <w:lvl w:ilvl="7" w:tplc="04100003" w:tentative="1">
+      <w:start w:val="1"/>
+      <w:numFmt w:val="bullet"/>
+      <w:lvlText w:val="o"/>
+      <w:lvlJc w:val="left"/>
+      <w:pPr>
+        <w:ind w:left="5760" w:hanging="360"/>
+      </w:pPr>
+      <w:rPr>
+        <w:rFonts w:ascii="Courier New" w:hAnsi="Courier New" w:cs="Courier New" w:hint="default"/>
+      </w:rPr>
+    </w:lvl>
+    <w:lvl w:ilvl="8" w:tplc="04100005" w:tentative="1">
+      <w:start w:val="1"/>
+      <w:numFmt w:val="bullet"/>
+      <w:lvlText w:val=""/>
+      <w:lvlJc w:val="left"/>
+      <w:pPr>
+        <w:ind w:left="6480" w:hanging="360"/>
+      </w:pPr>
+      <w:rPr>
+        <w:rFonts w:ascii="Wingdings" w:hAnsi="Wingdings" w:hint="default"/>
+      </w:rPr>
+    </w:lvl>
+  </w:abstractNum>
+  <w:abstractNum w:abstractNumId="2" w15:restartNumberingAfterBreak="0">
     <w:nsid w:val="7ED513B5"/>
     <w:multiLevelType w:val="hybridMultilevel"/>
     <w:tmpl w:val="6E4E0D7E"/>
@@ -709,10 +929,13 @@
     </w:lvl>
   </w:abstractNum>
   <w:num w:numId="1" w16cid:durableId="1551572005">
-    <w:abstractNumId w:val="1"/>
+    <w:abstractNumId w:val="2"/>
   </w:num>
   <w:num w:numId="2" w16cid:durableId="1037589262">
     <w:abstractNumId w:val="0"/>
+  </w:num>
+  <w:num w:numId="3" w16cid:durableId="797650352">
+    <w:abstractNumId w:val="1"/>
   </w:num>
 </w:numbering>
 </file>

</xml_diff>

<commit_message>
CL SIgnatures Working, style, fixes and more
- Working CL Signature Implementation and crafted the VP to include this one; up next, implementing the AnonCred Logical flow and making all checks
- Major fixes in styles (using relative measures, logos, favicons, assets, components)
- Written a better README
- Removed older and unused files
- Removed warnings of all kinds
- Edited Internal Notes
</commit_message>
<xml_diff>
--- a/Appunti di battaglia Sync Lab.docx
+++ b/Appunti di battaglia Sync Lab.docx
@@ -362,6 +362,7 @@
         <w:t>/fare la registrazione</w:t>
       </w:r>
     </w:p>
+    <w:p/>
     <w:p>
       <w:r>
         <w:t>Per tutti gli issuer, mi dovrò certamente creare degli account di test da cui dipende l’emissione delle VC</w:t>
@@ -376,10 +377,7 @@
     <w:p/>
     <w:p>
       <w:r>
-        <w:t>Flusso log</w:t>
-      </w:r>
-      <w:r>
-        <w:t>ico (setup)</w:t>
+        <w:t>Flusso logico (setup)</w:t>
       </w:r>
       <w:r>
         <w:t xml:space="preserve"> </w:t>
@@ -446,6 +444,18 @@
       <w:pPr>
         <w:pStyle w:val="Paragrafoelenco"/>
         <w:numPr>
+          <w:ilvl w:val="1"/>
+          <w:numId w:val="3"/>
+        </w:numPr>
+      </w:pPr>
+      <w:r>
+        <w:t>Provo a vedere discorso richiesta; per il momento, data la non semplicità della cosa, me la genero in locale e simulo un delay giusto per rendere l’applicazione più credibile</w:t>
+      </w:r>
+    </w:p>
+    <w:p>
+      <w:pPr>
+        <w:pStyle w:val="Paragrafoelenco"/>
+        <w:numPr>
           <w:ilvl w:val="0"/>
           <w:numId w:val="3"/>
         </w:numPr>
@@ -488,7 +498,15 @@
     </w:p>
     <w:p/>
     <w:p>
-      <w:r>
+      <w:pPr>
+        <w:rPr>
+          <w:lang w:val="en-US"/>
+        </w:rPr>
+      </w:pPr>
+      <w:r>
+        <w:rPr>
+          <w:lang w:val="en-US"/>
+        </w:rPr>
         <w:t>ZKP.</w:t>
       </w:r>
     </w:p>

</xml_diff>

<commit_message>
VP Creation according to CL Signature and proof
- Finally understood the difference between AnonCred and CL Signature; both standard, but utilizing the second type
- Draft of VP with only CL Signature as common secret link as proof for both VCs and VP itself
</commit_message>
<xml_diff>
--- a/Appunti di battaglia Sync Lab.docx
+++ b/Appunti di battaglia Sync Lab.docx
@@ -450,6 +450,21 @@
       </w:pPr>
       <w:r>
         <w:t>Provo a vedere discorso richiesta; per il momento, data la non semplicità della cosa, me la genero in locale e simulo un delay giusto per rendere l’applicazione più credibile</w:t>
+      </w:r>
+    </w:p>
+    <w:p>
+      <w:pPr>
+        <w:pStyle w:val="Paragrafoelenco"/>
+        <w:numPr>
+          <w:ilvl w:val="1"/>
+          <w:numId w:val="3"/>
+        </w:numPr>
+      </w:pPr>
+      <w:r>
+        <w:t>Dentro il codice ho inserito tutti gli appunti logici/per tesi/di riferimento d</w:t>
+      </w:r>
+      <w:r>
+        <w:t>i tutto l’ambaradan realizzato</w:t>
       </w:r>
     </w:p>
     <w:p>

</xml_diff>